<commit_message>
Massive changes to report. Added lots of sections and made lots of changes. Basically every file has changed at least slightly.
</commit_message>
<xml_diff>
--- a/Group Studies/Final Report Related/Submissions/Euclid for a survey of 8.5 to 10.docx
+++ b/Group Studies/Final Report Related/Submissions/Euclid for a survey of 8.5 to 10.docx
@@ -24,19 +24,7 @@
         <w:rPr>
           <w:u w:val="single"/>
         </w:rPr>
-        <w:t>survey of</w:t>
-      </w:r>
-      <w:r>
-        <w:rPr>
-          <w:u w:val="single"/>
-        </w:rPr>
-        <w:t xml:space="preserve"> redshift</w:t>
-      </w:r>
-      <w:r>
-        <w:rPr>
-          <w:u w:val="single"/>
-        </w:rPr>
-        <w:t xml:space="preserve"> 8.54 to 10.1</w:t>
+        <w:t>survey of redshift 8.54 to 10.1</w:t>
       </w:r>
     </w:p>
     <w:p>
@@ -82,34 +70,27 @@
         <w:t>.</w:t>
       </w:r>
       <w:r>
-        <w:t xml:space="preserve"> The Euclid survey as described in </w:t>
-      </w:r>
-      <w:proofErr w:type="gramStart"/>
-      <w:r>
-        <w:t>section ?</w:t>
-      </w:r>
-      <w:proofErr w:type="gramEnd"/>
+        <w:t xml:space="preserve"> The Euclid survey as described in section </w:t>
+      </w:r>
+      <w:r>
+        <w:rPr>
+          <w:color w:val="FF0000"/>
+        </w:rPr>
+        <w:t>EUCLID SECTION</w:t>
+      </w:r>
+      <w:r>
+        <w:t xml:space="preserve"> is planned to take approximately six years, but this</w:t>
+      </w:r>
       <w:r>
         <w:t xml:space="preserve"> </w:t>
       </w:r>
-      <w:proofErr w:type="gramStart"/>
-      <w:r>
-        <w:t>is</w:t>
-      </w:r>
-      <w:proofErr w:type="gramEnd"/>
-      <w:r>
-        <w:t xml:space="preserve"> planned to take approximately six years, but this</w:t>
+      <w:r>
+        <w:t>will only</w:t>
       </w:r>
       <w:r>
         <w:t xml:space="preserve"> </w:t>
       </w:r>
       <w:r>
-        <w:t>will only</w:t>
-      </w:r>
-      <w:r>
-        <w:t xml:space="preserve"> </w:t>
-      </w:r>
-      <w:r>
         <w:t>reach</w:t>
       </w:r>
       <w:r>
@@ -119,18 +100,10 @@
         <w:t>in</w:t>
       </w:r>
       <w:r>
-        <w:t xml:space="preserve"> </w:t>
-      </w:r>
-      <w:proofErr w:type="gramStart"/>
-      <w:r>
-        <w:t>table ?</w:t>
-      </w:r>
-      <w:r>
-        <w:t>.</w:t>
-      </w:r>
-      <w:proofErr w:type="gramEnd"/>
-      <w:r>
-        <w:t xml:space="preserve"> </w:t>
+        <w:t xml:space="preserve"> table 1</w:t>
+      </w:r>
+      <w:r>
+        <w:t xml:space="preserve">. </w:t>
       </w:r>
     </w:p>
     <w:p>
@@ -186,7 +159,13 @@
         <w:t>magnitudes</w:t>
       </w:r>
       <w:r>
-        <w:t xml:space="preserve">. This will take a considerable amount of time to </w:t>
+        <w:t xml:space="preserve">. </w:t>
+      </w:r>
+      <w:r>
+        <w:t>This will take a considerable length</w:t>
+      </w:r>
+      <w:r>
+        <w:t xml:space="preserve"> of time to </w:t>
       </w:r>
       <w:r>
         <w:t>see;</w:t>
@@ -205,21 +184,11 @@
       <w:pPr>
         <w:jc w:val="both"/>
       </w:pPr>
-      <w:proofErr w:type="gramStart"/>
-      <w:r>
-        <w:t>Table ?</w:t>
-      </w:r>
-      <w:proofErr w:type="gramEnd"/>
-      <w:r>
-        <w:t xml:space="preserve"> </w:t>
-      </w:r>
-      <w:proofErr w:type="gramStart"/>
-      <w:r>
-        <w:t>shows</w:t>
-      </w:r>
-      <w:proofErr w:type="gramEnd"/>
-      <w:r>
-        <w:t xml:space="preserve"> the number of galaxies observable for survey times of 0.1, 0</w:t>
+      <w:r>
+        <w:t>Table 1</w:t>
+      </w:r>
+      <w:r>
+        <w:t xml:space="preserve"> shows the number of galaxies observable for survey times of 0.1, 0</w:t>
       </w:r>
       <w:r>
         <w:t>.</w:t>
@@ -228,10 +197,7 @@
         <w:t>2, and 0.5 million seconds. The number of galaxies that would be observed at different magnitudes is presented, and the table also displays the time taken for 1FoV, and the number of galaxies in that field of view</w:t>
       </w:r>
       <w:r>
-        <w:t xml:space="preserve"> for</w:t>
-      </w:r>
-      <w:r>
-        <w:t xml:space="preserve"> each magnitude</w:t>
+        <w:t xml:space="preserve"> for each magnitude</w:t>
       </w:r>
       <w:r>
         <w:t xml:space="preserve">. </w:t>
@@ -274,9 +240,9 @@
         <w:tblLook w:val="04A0" w:firstRow="1" w:lastRow="0" w:firstColumn="1" w:lastColumn="0" w:noHBand="0" w:noVBand="1"/>
       </w:tblPr>
       <w:tblGrid>
-        <w:gridCol w:w="1285"/>
+        <w:gridCol w:w="1286"/>
         <w:gridCol w:w="1597"/>
-        <w:gridCol w:w="2284"/>
+        <w:gridCol w:w="2283"/>
         <w:gridCol w:w="772"/>
         <w:gridCol w:w="830"/>
         <w:gridCol w:w="830"/>
@@ -293,7 +259,10 @@
           </w:tcPr>
           <w:p>
             <w:r>
-              <w:t>magnitude</w:t>
+              <w:t>M</w:t>
+            </w:r>
+            <w:r>
+              <w:t>agnitude</w:t>
             </w:r>
           </w:p>
         </w:tc>
@@ -996,55 +965,49 @@
         </w:tc>
       </w:tr>
     </w:tbl>
-    <w:p/>
     <w:p>
       <w:pPr>
-        <w:jc w:val="both"/>
+        <w:jc w:val="center"/>
       </w:pPr>
       <w:r>
-        <w:t xml:space="preserve">For increasing magnitudes, the total number of objects given a total observing time </w:t>
-      </w:r>
-      <w:r>
-        <w:t xml:space="preserve">was found to increase </w:t>
-      </w:r>
-      <w:r>
-        <w:t xml:space="preserve">within the range m=27 to 31. A survey of 0.1million seconds for each filter </w:t>
-      </w:r>
-      <w:r>
-        <w:t>yielded best</w:t>
-      </w:r>
-      <w:r>
-        <w:t xml:space="preserve"> results at a magnitude of 29.5</w:t>
-      </w:r>
-      <w:r>
-        <w:t>.</w:t>
-      </w:r>
-      <w:r>
-        <w:t xml:space="preserve"> Around 70 galaxies between a redshift of 8.5 and 10 would be expected.</w:t>
-      </w:r>
-      <w:r>
-        <w:t xml:space="preserve"> However this </w:t>
-      </w:r>
-      <w:r>
-        <w:t>would involve</w:t>
-      </w:r>
-      <w:r>
-        <w:t xml:space="preserve"> one pointing of the telescope, which would lead to </w:t>
-      </w:r>
-      <w:r>
-        <w:t>a large</w:t>
-      </w:r>
-      <w:r>
-        <w:t xml:space="preserve"> uncertainty </w:t>
-      </w:r>
-      <w:r>
-        <w:t xml:space="preserve">on the number </w:t>
-      </w:r>
-      <w:r>
-        <w:t>due to</w:t>
-      </w:r>
-      <w:r>
-        <w:t xml:space="preserve"> cosmic variance.</w:t>
+        <w:rPr>
+          <w:b/>
+          <w:bCs/>
+        </w:rPr>
+        <w:t>Table 1:</w:t>
+      </w:r>
+      <w:r>
+        <w:t xml:space="preserve"> </w:t>
+      </w:r>
+      <w:r>
+        <w:rPr>
+          <w:b/>
+          <w:bCs/>
+        </w:rPr>
+        <w:t>Number of galaxies for set total observing time given different magnitudes/ survey areas</w:t>
+      </w:r>
+    </w:p>
+    <w:p>
+      <w:pPr>
+        <w:jc w:val="center"/>
+      </w:pPr>
+      <w:r>
+        <w:rPr>
+          <w:noProof/>
+        </w:rPr>
+        <w:drawing>
+          <wp:inline distT="0" distB="0" distL="0" distR="0" wp14:anchorId="0BFE753A" wp14:editId="3BE3F641">
+            <wp:extent cx="4572000" cy="2743200"/>
+            <wp:effectExtent l="0" t="0" r="19050" b="19050"/>
+            <wp:docPr id="1" name="Chart 1"/>
+            <wp:cNvGraphicFramePr/>
+            <a:graphic xmlns:a="http://schemas.openxmlformats.org/drawingml/2006/main">
+              <a:graphicData uri="http://schemas.openxmlformats.org/drawingml/2006/chart">
+                <c:chart xmlns:c="http://schemas.openxmlformats.org/drawingml/2006/chart" xmlns:r="http://schemas.openxmlformats.org/officeDocument/2006/relationships" r:id="rId5"/>
+              </a:graphicData>
+            </a:graphic>
+          </wp:inline>
+        </w:drawing>
       </w:r>
     </w:p>
     <w:p>
@@ -1052,139 +1015,746 @@
         <w:jc w:val="both"/>
       </w:pPr>
       <w:r>
-        <w:t>The alternative option was</w:t>
-      </w:r>
-      <w:r>
-        <w:t xml:space="preserve"> to</w:t>
-      </w:r>
-      <w:r>
-        <w:t xml:space="preserve"> doubl</w:t>
-      </w:r>
-      <w:r>
-        <w:t>e</w:t>
-      </w:r>
-      <w:r>
-        <w:t xml:space="preserve"> the survey time to 0.2 million seconds, which yielded 6</w:t>
-      </w:r>
-      <w:r>
-        <w:t>3 galaxies at a magnitude of 29.0</w:t>
-      </w:r>
-      <w:r>
-        <w:t>, and</w:t>
-      </w:r>
-      <w:r>
-        <w:t xml:space="preserve"> increasing the number of pointings (and survey area) b</w:t>
-      </w:r>
-      <w:r>
-        <w:t xml:space="preserve">y a factor </w:t>
-      </w:r>
-      <w:r>
         <w:lastRenderedPageBreak/>
-        <w:t>of five, thus reducing</w:t>
-      </w:r>
-      <w:r>
-        <w:t xml:space="preserve"> the cosmic variance.</w:t>
-      </w:r>
-      <w:r>
-        <w:t xml:space="preserve"> For the same time, there was also the option of </w:t>
-      </w:r>
-      <w:proofErr w:type="gramStart"/>
-      <w:r>
-        <w:t xml:space="preserve">observing </w:t>
-      </w:r>
-      <w:r>
-        <w:t xml:space="preserve"> around</w:t>
-      </w:r>
-      <w:proofErr w:type="gramEnd"/>
+        <w:t>For increasing magnitudes, the tota</w:t>
+      </w:r>
+      <w:r>
+        <w:t>l number of objects given a total observing time was found to increase within the range m=27 to 31. A survey of 0.1million seconds for each filter yielded best results at a magnitude of 29.5. Around 70 galaxies between a redshift of 8.5 and 10 would be expected. However this would involve one pointing of the telescope, which would lead to a large uncertainty on the number due to cosmic variance. The effects of cosmic variance are outlined below in figures 2, 3 and 4, which show 0.1, 0.2 and 0.5 million second total survey times respectively.</w:t>
+      </w:r>
       <w:r>
         <w:t xml:space="preserve"> </w:t>
       </w:r>
       <w:r>
-        <w:t xml:space="preserve">140 galaxies down to a magnitude of </w:t>
-      </w:r>
-      <w:r>
-        <w:t xml:space="preserve">29.5, with 2 pointings of the telescope. </w:t>
+        <w:t>Table 2 also presents the errors on the number of galaxies at each magnitude for each survey length.</w:t>
       </w:r>
     </w:p>
     <w:p>
       <w:pPr>
         <w:jc w:val="both"/>
       </w:pPr>
+    </w:p>
+    <w:p>
+      <w:pPr>
+        <w:jc w:val="center"/>
+      </w:pPr>
       <w:r>
         <w:rPr>
-          <w:highlight w:val="yellow"/>
+          <w:noProof/>
         </w:rPr>
-        <w:t xml:space="preserve">In order to keep time to a minimum, it was decided that the 0.1 million sec </w:t>
-      </w:r>
+        <w:drawing>
+          <wp:inline distT="0" distB="0" distL="0" distR="0" wp14:anchorId="5FEAE1EA" wp14:editId="2FC626E0">
+            <wp:extent cx="4572000" cy="2743200"/>
+            <wp:effectExtent l="0" t="0" r="19050" b="19050"/>
+            <wp:docPr id="6" name="Chart 6"/>
+            <wp:cNvGraphicFramePr/>
+            <a:graphic xmlns:a="http://schemas.openxmlformats.org/drawingml/2006/main">
+              <a:graphicData uri="http://schemas.openxmlformats.org/drawingml/2006/chart">
+                <c:chart xmlns:c="http://schemas.openxmlformats.org/drawingml/2006/chart" xmlns:r="http://schemas.openxmlformats.org/officeDocument/2006/relationships" r:id="rId6"/>
+              </a:graphicData>
+            </a:graphic>
+          </wp:inline>
+        </w:drawing>
+      </w:r>
+    </w:p>
+    <w:p>
+      <w:pPr>
+        <w:jc w:val="center"/>
+      </w:pPr>
+      <w:r>
+        <w:t>Figure 2</w:t>
+      </w:r>
+      <w:r>
+        <w:t xml:space="preserve">: number of galaxies with </w:t>
+      </w:r>
+    </w:p>
+    <w:p>
+      <w:pPr>
+        <w:jc w:val="center"/>
+      </w:pPr>
+      <w:r>
+        <w:rPr>
+          <w:noProof/>
+        </w:rPr>
+        <w:drawing>
+          <wp:inline distT="0" distB="0" distL="0" distR="0" wp14:anchorId="3B56ABCE" wp14:editId="0709BEA7">
+            <wp:extent cx="4572000" cy="2743200"/>
+            <wp:effectExtent l="0" t="0" r="19050" b="19050"/>
+            <wp:docPr id="4" name="Chart 4"/>
+            <wp:cNvGraphicFramePr/>
+            <a:graphic xmlns:a="http://schemas.openxmlformats.org/drawingml/2006/main">
+              <a:graphicData uri="http://schemas.openxmlformats.org/drawingml/2006/chart">
+                <c:chart xmlns:c="http://schemas.openxmlformats.org/drawingml/2006/chart" xmlns:r="http://schemas.openxmlformats.org/officeDocument/2006/relationships" r:id="rId7"/>
+              </a:graphicData>
+            </a:graphic>
+          </wp:inline>
+        </w:drawing>
+      </w:r>
+    </w:p>
+    <w:p>
+      <w:pPr>
+        <w:jc w:val="center"/>
+      </w:pPr>
       <w:proofErr w:type="gramStart"/>
       <w:r>
+        <w:t>figure</w:t>
+      </w:r>
+      <w:proofErr w:type="gramEnd"/>
+      <w:r>
+        <w:t xml:space="preserve"> 3</w:t>
+      </w:r>
+    </w:p>
+    <w:p>
+      <w:pPr>
+        <w:jc w:val="center"/>
+      </w:pPr>
+      <w:r>
         <w:rPr>
-          <w:highlight w:val="yellow"/>
+          <w:noProof/>
         </w:rPr>
-        <w:t>option</w:t>
-      </w:r>
-      <w:proofErr w:type="gramEnd"/>
-      <w:r>
-        <w:rPr>
-          <w:highlight w:val="yellow"/>
-        </w:rPr>
-        <w:t xml:space="preserve"> was best, as each galaxy needs to be observed in three filters, and subsequently confirmed by spectroscopy. The multi –band photometry approximately triples the 0.1mil </w:t>
-      </w:r>
-      <w:proofErr w:type="spellStart"/>
-      <w:r>
-        <w:rPr>
-          <w:highlight w:val="yellow"/>
-        </w:rPr>
-        <w:t>secs</w:t>
-      </w:r>
-      <w:proofErr w:type="spellEnd"/>
-      <w:r>
-        <w:rPr>
-          <w:highlight w:val="yellow"/>
-        </w:rPr>
+        <w:lastRenderedPageBreak/>
+        <w:drawing>
+          <wp:inline distT="0" distB="0" distL="0" distR="0" wp14:anchorId="7A02FBCB" wp14:editId="30205238">
+            <wp:extent cx="4572000" cy="2743200"/>
+            <wp:effectExtent l="0" t="0" r="19050" b="19050"/>
+            <wp:docPr id="5" name="Chart 5"/>
+            <wp:cNvGraphicFramePr/>
+            <a:graphic xmlns:a="http://schemas.openxmlformats.org/drawingml/2006/main">
+              <a:graphicData uri="http://schemas.openxmlformats.org/drawingml/2006/chart">
+                <c:chart xmlns:c="http://schemas.openxmlformats.org/drawingml/2006/chart" xmlns:r="http://schemas.openxmlformats.org/officeDocument/2006/relationships" r:id="rId8"/>
+              </a:graphicData>
+            </a:graphic>
+          </wp:inline>
+        </w:drawing>
+      </w:r>
+    </w:p>
+    <w:p>
+      <w:pPr>
+        <w:jc w:val="center"/>
+      </w:pPr>
+      <w:r>
+        <w:t>Figure 4</w:t>
+      </w:r>
+    </w:p>
+    <w:tbl>
+      <w:tblPr>
+        <w:tblStyle w:val="TableGrid"/>
+        <w:tblW w:w="7598" w:type="dxa"/>
+        <w:jc w:val="center"/>
+        <w:tblLook w:val="04A0" w:firstRow="1" w:lastRow="0" w:firstColumn="1" w:lastColumn="0" w:noHBand="0" w:noVBand="1"/>
+      </w:tblPr>
+      <w:tblGrid>
+        <w:gridCol w:w="2790"/>
+        <w:gridCol w:w="2404"/>
+        <w:gridCol w:w="2404"/>
+      </w:tblGrid>
+      <w:tr>
+        <w:trPr>
+          <w:trHeight w:val="135"/>
+          <w:jc w:val="center"/>
+        </w:trPr>
+        <w:tc>
+          <w:tcPr>
+            <w:tcW w:w="772" w:type="dxa"/>
+          </w:tcPr>
+          <w:p>
+            <w:r>
+              <w:t>0.1mil</w:t>
+            </w:r>
+          </w:p>
+        </w:tc>
+        <w:tc>
+          <w:tcPr>
+            <w:tcW w:w="772" w:type="dxa"/>
+          </w:tcPr>
+          <w:p>
+            <w:r>
+              <w:t>0.2mil</w:t>
+            </w:r>
+          </w:p>
+        </w:tc>
+        <w:tc>
+          <w:tcPr>
+            <w:tcW w:w="772" w:type="dxa"/>
+          </w:tcPr>
+          <w:p>
+            <w:r>
+              <w:t>0.5mil</w:t>
+            </w:r>
+          </w:p>
+        </w:tc>
+      </w:tr>
+      <w:tr>
+        <w:trPr>
+          <w:jc w:val="center"/>
+        </w:trPr>
+        <w:tc>
+          <w:tcPr>
+            <w:tcW w:w="772" w:type="dxa"/>
+          </w:tcPr>
+          <w:p>
+            <w:r>
+              <w:t>N/A</w:t>
+            </w:r>
+          </w:p>
+        </w:tc>
+        <w:tc>
+          <w:tcPr>
+            <w:tcW w:w="772" w:type="dxa"/>
+          </w:tcPr>
+          <w:p>
+            <w:r>
+              <w:t>N/A</w:t>
+            </w:r>
+          </w:p>
+        </w:tc>
+        <w:tc>
+          <w:tcPr>
+            <w:tcW w:w="772" w:type="dxa"/>
+          </w:tcPr>
+          <w:p>
+            <w:r>
+              <w:t>N/A</w:t>
+            </w:r>
+          </w:p>
+        </w:tc>
+      </w:tr>
+      <w:tr>
+        <w:trPr>
+          <w:jc w:val="center"/>
+        </w:trPr>
+        <w:tc>
+          <w:tcPr>
+            <w:tcW w:w="772" w:type="dxa"/>
+          </w:tcPr>
+          <w:p>
+            <w:pPr>
+              <w:rPr>
+                <w:color w:val="FF0000"/>
+              </w:rPr>
+            </w:pPr>
+            <w:r>
+              <w:t>0.6 ± 0.17</w:t>
+            </w:r>
+            <w:r>
+              <w:rPr>
+                <w:color w:val="FF0000"/>
+              </w:rPr>
+              <w:t>(</w:t>
+            </w:r>
+            <w:r>
+              <w:rPr>
+                <w:color w:val="FF0000"/>
+              </w:rPr>
+              <w:t>13)</w:t>
+            </w:r>
+          </w:p>
+        </w:tc>
+        <w:tc>
+          <w:tcPr>
+            <w:tcW w:w="772" w:type="dxa"/>
+          </w:tcPr>
+          <w:p>
+            <w:r>
+              <w:t>1.35 ± 0.27</w:t>
+            </w:r>
+            <w:r>
+              <w:rPr>
+                <w:color w:val="FF0000"/>
+              </w:rPr>
+              <w:t xml:space="preserve"> (26)</w:t>
+            </w:r>
+          </w:p>
+        </w:tc>
+        <w:tc>
+          <w:tcPr>
+            <w:tcW w:w="772" w:type="dxa"/>
+          </w:tcPr>
+          <w:p>
+            <w:r>
+              <w:t>3.38 ± 0.43</w:t>
+            </w:r>
+            <w:r>
+              <w:rPr>
+                <w:color w:val="FF0000"/>
+              </w:rPr>
+              <w:t xml:space="preserve"> (65)</w:t>
+            </w:r>
+          </w:p>
+        </w:tc>
+      </w:tr>
+      <w:tr>
+        <w:trPr>
+          <w:jc w:val="center"/>
+        </w:trPr>
+        <w:tc>
+          <w:tcPr>
+            <w:tcW w:w="772" w:type="dxa"/>
+          </w:tcPr>
+          <w:p>
+            <w:r>
+              <w:t>7.56 ± 3.17</w:t>
+            </w:r>
+            <w:r>
+              <w:rPr>
+                <w:color w:val="FF0000"/>
+              </w:rPr>
+              <w:t>(6)</w:t>
+            </w:r>
+          </w:p>
+        </w:tc>
+        <w:tc>
+          <w:tcPr>
+            <w:tcW w:w="772" w:type="dxa"/>
+          </w:tcPr>
+          <w:p>
+            <w:r>
+              <w:t>15.12 ± 4.48</w:t>
+            </w:r>
+            <w:r>
+              <w:rPr>
+                <w:color w:val="FF0000"/>
+              </w:rPr>
+              <w:t xml:space="preserve"> (12)</w:t>
+            </w:r>
+          </w:p>
+        </w:tc>
+        <w:tc>
+          <w:tcPr>
+            <w:tcW w:w="772" w:type="dxa"/>
+          </w:tcPr>
+          <w:p>
+            <w:r>
+              <w:t>37.8 ±</w:t>
+            </w:r>
+            <w:r>
+              <w:rPr>
+                <w:color w:val="FF0000"/>
+              </w:rPr>
+              <w:t xml:space="preserve"> </w:t>
+            </w:r>
+            <w:r>
+              <w:rPr>
+                <w:color w:val="FF0000"/>
+              </w:rPr>
+              <w:t xml:space="preserve">7.08 </w:t>
+            </w:r>
+            <w:r>
+              <w:rPr>
+                <w:color w:val="FF0000"/>
+              </w:rPr>
+              <w:t>(30)</w:t>
+            </w:r>
+          </w:p>
+        </w:tc>
+      </w:tr>
+      <w:tr>
+        <w:trPr>
+          <w:jc w:val="center"/>
+        </w:trPr>
+        <w:tc>
+          <w:tcPr>
+            <w:tcW w:w="772" w:type="dxa"/>
+          </w:tcPr>
+          <w:p>
+            <w:pPr>
+              <w:rPr>
+                <w:lang w:val="pt-BR"/>
+              </w:rPr>
+            </w:pPr>
+            <w:r>
+              <w:rPr>
+                <w:lang w:val="pt-BR"/>
+              </w:rPr>
+              <w:t>25.1 ±</w:t>
+            </w:r>
+            <w:r>
+              <w:rPr>
+                <w:color w:val="FF0000"/>
+                <w:lang w:val="pt-BR"/>
+              </w:rPr>
+              <w:t xml:space="preserve"> </w:t>
+            </w:r>
+            <w:r>
+              <w:rPr>
+                <w:lang w:val="pt-BR"/>
+              </w:rPr>
+              <w:t xml:space="preserve">18.2 </w:t>
+            </w:r>
+            <w:r>
+              <w:rPr>
+                <w:color w:val="FF0000"/>
+                <w:lang w:val="pt-BR"/>
+              </w:rPr>
+              <w:t>(2)</w:t>
+            </w:r>
+          </w:p>
+        </w:tc>
+        <w:tc>
+          <w:tcPr>
+            <w:tcW w:w="772" w:type="dxa"/>
+          </w:tcPr>
+          <w:p>
+            <w:pPr>
+              <w:rPr>
+                <w:lang w:val="pt-BR"/>
+              </w:rPr>
+            </w:pPr>
+            <w:r>
+              <w:rPr>
+                <w:lang w:val="pt-BR"/>
+              </w:rPr>
+              <w:t>62.75 ±</w:t>
+            </w:r>
+            <w:r>
+              <w:rPr>
+                <w:lang w:val="pt-BR"/>
+              </w:rPr>
+              <w:t xml:space="preserve"> 28.78</w:t>
+            </w:r>
+            <w:r>
+              <w:rPr>
+                <w:color w:val="FF0000"/>
+                <w:lang w:val="pt-BR"/>
+              </w:rPr>
+              <w:t xml:space="preserve"> (5)</w:t>
+            </w:r>
+          </w:p>
+        </w:tc>
+        <w:tc>
+          <w:tcPr>
+            <w:tcW w:w="772" w:type="dxa"/>
+          </w:tcPr>
+          <w:p>
+            <w:pPr>
+              <w:rPr>
+                <w:lang w:val="pt-BR"/>
+              </w:rPr>
+            </w:pPr>
+            <w:r>
+              <w:rPr>
+                <w:lang w:val="pt-BR"/>
+              </w:rPr>
+              <w:t>163.15 ±</w:t>
+            </w:r>
+            <w:r>
+              <w:rPr>
+                <w:lang w:val="pt-BR"/>
+              </w:rPr>
+              <w:t xml:space="preserve"> 46.40</w:t>
+            </w:r>
+            <w:r>
+              <w:rPr>
+                <w:color w:val="FF0000"/>
+                <w:lang w:val="pt-BR"/>
+              </w:rPr>
+              <w:t xml:space="preserve"> (13)</w:t>
+            </w:r>
+          </w:p>
+        </w:tc>
+      </w:tr>
+      <w:tr>
+        <w:trPr>
+          <w:jc w:val="center"/>
+        </w:trPr>
+        <w:tc>
+          <w:tcPr>
+            <w:tcW w:w="772" w:type="dxa"/>
+          </w:tcPr>
+          <w:p>
+            <w:pPr>
+              <w:rPr>
+                <w:lang w:val="pt-BR"/>
+              </w:rPr>
+            </w:pPr>
+            <w:r>
+              <w:rPr>
+                <w:lang w:val="pt-BR"/>
+              </w:rPr>
+              <w:t>69.37 ± 71.15</w:t>
+            </w:r>
+            <w:r>
+              <w:rPr>
+                <w:color w:val="FF0000"/>
+                <w:lang w:val="pt-BR"/>
+              </w:rPr>
+              <w:t xml:space="preserve"> (1)</w:t>
+            </w:r>
+          </w:p>
+        </w:tc>
+        <w:tc>
+          <w:tcPr>
+            <w:tcW w:w="772" w:type="dxa"/>
+          </w:tcPr>
+          <w:p>
+            <w:pPr>
+              <w:rPr>
+                <w:lang w:val="pt-BR"/>
+              </w:rPr>
+            </w:pPr>
+            <w:r>
+              <w:rPr>
+                <w:lang w:val="pt-BR"/>
+              </w:rPr>
+              <w:t xml:space="preserve">138.74 ± 100.61 </w:t>
+            </w:r>
+            <w:r>
+              <w:rPr>
+                <w:color w:val="FF0000"/>
+                <w:lang w:val="pt-BR"/>
+              </w:rPr>
+              <w:t>(2)</w:t>
+            </w:r>
+          </w:p>
+        </w:tc>
+        <w:tc>
+          <w:tcPr>
+            <w:tcW w:w="772" w:type="dxa"/>
+          </w:tcPr>
+          <w:p>
+            <w:r>
+              <w:t>346.85 ± 159.</w:t>
+            </w:r>
+            <w:r>
+              <w:t>10</w:t>
+            </w:r>
+            <w:r>
+              <w:rPr>
+                <w:color w:val="FF0000"/>
+              </w:rPr>
+              <w:t xml:space="preserve"> (5)</w:t>
+            </w:r>
+          </w:p>
+        </w:tc>
+      </w:tr>
+      <w:tr>
+        <w:trPr>
+          <w:jc w:val="center"/>
+        </w:trPr>
+        <w:tc>
+          <w:tcPr>
+            <w:tcW w:w="772" w:type="dxa"/>
+          </w:tcPr>
+          <w:p>
+            <w:r>
+              <w:t>N/A</w:t>
+            </w:r>
+          </w:p>
+        </w:tc>
+        <w:tc>
+          <w:tcPr>
+            <w:tcW w:w="772" w:type="dxa"/>
+          </w:tcPr>
+          <w:p>
+            <w:r>
+              <w:t>N/A</w:t>
+            </w:r>
+          </w:p>
+        </w:tc>
+        <w:tc>
+          <w:tcPr>
+            <w:tcW w:w="772" w:type="dxa"/>
+          </w:tcPr>
+          <w:p>
+            <w:r>
+              <w:t>512.46 ±</w:t>
+            </w:r>
+            <w:r>
+              <w:rPr>
+                <w:color w:val="FF0000"/>
+              </w:rPr>
+              <w:t xml:space="preserve"> </w:t>
+            </w:r>
+            <w:r>
+              <w:t xml:space="preserve">371.64 </w:t>
+            </w:r>
+            <w:r>
+              <w:rPr>
+                <w:color w:val="FF0000"/>
+              </w:rPr>
+              <w:t>(2)</w:t>
+            </w:r>
+          </w:p>
+        </w:tc>
+      </w:tr>
+      <w:tr>
+        <w:trPr>
+          <w:jc w:val="center"/>
+        </w:trPr>
+        <w:tc>
+          <w:tcPr>
+            <w:tcW w:w="772" w:type="dxa"/>
+          </w:tcPr>
+          <w:p>
+            <w:r>
+              <w:t>N/A</w:t>
+            </w:r>
+          </w:p>
+        </w:tc>
+        <w:tc>
+          <w:tcPr>
+            <w:tcW w:w="772" w:type="dxa"/>
+          </w:tcPr>
+          <w:p>
+            <w:r>
+              <w:t>N/A</w:t>
+            </w:r>
+          </w:p>
+        </w:tc>
+        <w:tc>
+          <w:tcPr>
+            <w:tcW w:w="772" w:type="dxa"/>
+          </w:tcPr>
+          <w:p>
+            <w:r>
+              <w:t>N/A</w:t>
+            </w:r>
+          </w:p>
+        </w:tc>
+      </w:tr>
+    </w:tbl>
+    <w:p>
+      <w:pPr>
+        <w:jc w:val="center"/>
+      </w:pPr>
+    </w:p>
+    <w:p>
+      <w:pPr>
+        <w:jc w:val="both"/>
+      </w:pPr>
+      <w:r>
+        <w:t>The alternative option was</w:t>
+      </w:r>
+      <w:r>
+        <w:t xml:space="preserve"> to</w:t>
+      </w:r>
+      <w:r>
+        <w:t xml:space="preserve"> doubl</w:t>
+      </w:r>
+      <w:r>
+        <w:t>e</w:t>
+      </w:r>
+      <w:r>
+        <w:t xml:space="preserve"> the survey time to 0.2 million seconds, which yielded 6</w:t>
+      </w:r>
+      <w:r>
+        <w:t>3 galaxies at a magnitude of 29.0</w:t>
+      </w:r>
+      <w:r>
+        <w:t>, and</w:t>
+      </w:r>
+      <w:r>
+        <w:t xml:space="preserve"> increasing the number of pointings (and survey area) b</w:t>
+      </w:r>
+      <w:r>
+        <w:t xml:space="preserve">y a factor </w:t>
+      </w:r>
+      <w:r>
+        <w:t>of five, thus reducing</w:t>
+      </w:r>
+      <w:r>
+        <w:t xml:space="preserve"> the cosmic variance.</w:t>
+      </w:r>
+      <w:r>
+        <w:t xml:space="preserve"> For the same time, there was also the option of </w:t>
+      </w:r>
+      <w:r>
+        <w:t>observing around</w:t>
+      </w:r>
+      <w:r>
         <w:t xml:space="preserve"> </w:t>
       </w:r>
-      <w:proofErr w:type="gramStart"/>
-      <w:r>
-        <w:rPr>
-          <w:highlight w:val="yellow"/>
-        </w:rPr>
-        <w:t>to 0.3 mil</w:t>
-      </w:r>
-      <w:proofErr w:type="gramEnd"/>
-      <w:r>
-        <w:rPr>
-          <w:highlight w:val="yellow"/>
-        </w:rPr>
-        <w:t>. Added to this, overhead times extend the time further as the tel</w:t>
-      </w:r>
-      <w:r>
-        <w:rPr>
-          <w:highlight w:val="yellow"/>
-        </w:rPr>
-        <w:t>escope will need to be read out</w:t>
-      </w:r>
-      <w:r>
-        <w:t>.</w:t>
-      </w:r>
-      <w:r>
-        <w:t xml:space="preserve"> As an approximation, this increases</w:t>
-      </w:r>
-      <w:r>
-        <w:t xml:space="preserve"> the </w:t>
-      </w:r>
-      <w:r>
-        <w:t xml:space="preserve">total </w:t>
-      </w:r>
-      <w:r>
-        <w:t>time taken to do photometry to around 0.6 million seconds, or 7 days continuous viewing. The telescope is assumed to be operational for 18 hours a day, meaning that the shortest time over which this survey could be done is around ten days, not including spectroscopy.</w:t>
+      <w:r>
+        <w:t xml:space="preserve">140 galaxies down to a magnitude of </w:t>
+      </w:r>
+      <w:r>
+        <w:t xml:space="preserve">29.5, with 2 pointings of the telescope. </w:t>
+      </w:r>
+    </w:p>
+    <w:p>
+      <w:pPr>
+        <w:jc w:val="both"/>
+      </w:pPr>
+      <w:r>
+        <w:t xml:space="preserve">In order to </w:t>
+      </w:r>
+      <w:r>
+        <w:t>minimise the effect of cosmic variance</w:t>
+      </w:r>
+      <w:r>
+        <w:t>, it was decided that the 0.</w:t>
+      </w:r>
+      <w:r>
+        <w:t>2</w:t>
+      </w:r>
+      <w:r>
+        <w:t xml:space="preserve"> million</w:t>
+      </w:r>
+      <w:r>
+        <w:t xml:space="preserve"> second</w:t>
+      </w:r>
+      <w:r>
+        <w:t xml:space="preserve"> </w:t>
+      </w:r>
+      <w:r>
+        <w:t>survey</w:t>
+      </w:r>
+      <w:r>
+        <w:t xml:space="preserve"> was best, </w:t>
+      </w:r>
+      <w:r>
+        <w:t xml:space="preserve">at a magnitude depth of 29.5. </w:t>
+      </w:r>
+      <w:r>
+        <w:t>The multi –band photomet</w:t>
+      </w:r>
+      <w:r>
+        <w:t>ry approximately will triple the 0.2million seconds to 0.6</w:t>
+      </w:r>
+      <w:r>
+        <w:t xml:space="preserve"> mi</w:t>
+      </w:r>
+      <w:r>
+        <w:t>l</w:t>
+      </w:r>
+      <w:r>
+        <w:t>l</w:t>
+      </w:r>
+      <w:r>
+        <w:t>ion</w:t>
+      </w:r>
+      <w:r>
+        <w:t xml:space="preserve">. </w:t>
+      </w:r>
+      <w:r>
+        <w:t xml:space="preserve">Added to this, overheads </w:t>
+      </w:r>
+      <w:r>
+        <w:t xml:space="preserve">extend the time further. </w:t>
+      </w:r>
+      <w:r>
+        <w:t>As an</w:t>
+      </w:r>
+      <w:r>
+        <w:t xml:space="preserve"> approximation, this </w:t>
+      </w:r>
+      <w:r>
+        <w:t>will increase</w:t>
       </w:r>
       <w:bookmarkStart w:id="0" w:name="_GoBack"/>
       <w:bookmarkEnd w:id="0"/>
+      <w:r>
+        <w:t xml:space="preserve"> the </w:t>
+      </w:r>
+      <w:r>
+        <w:t xml:space="preserve">total </w:t>
+      </w:r>
+      <w:r>
+        <w:t>time taken to do photometry to around 7 days continuous viewing. The telescope is assumed to be operational for 18 hours a day, meaning that the shortest time over which this survey could be done is around ten days, not including spectroscopy.</w:t>
+      </w:r>
     </w:p>
     <w:sectPr>
       <w:pgSz w:w="11906" w:h="16838"/>
-      <w:pgMar w:top="1440" w:right="1440" w:bottom="1440" w:left="1440" w:header="708" w:footer="708" w:gutter="0"/>
+      <w:pgMar w:top="720" w:right="720" w:bottom="720" w:left="720" w:header="708" w:footer="708" w:gutter="0"/>
       <w:cols w:space="708"/>
       <w:docGrid w:linePitch="360"/>
     </w:sectPr>
@@ -1405,6 +1975,36 @@
       </w:tblCellMar>
     </w:tblPr>
   </w:style>
+  <w:style w:type="paragraph" w:styleId="BalloonText">
+    <w:name w:val="Balloon Text"/>
+    <w:basedOn w:val="Normal"/>
+    <w:link w:val="BalloonTextChar"/>
+    <w:uiPriority w:val="99"/>
+    <w:semiHidden/>
+    <w:unhideWhenUsed/>
+    <w:rsid w:val="00234B44"/>
+    <w:pPr>
+      <w:spacing w:after="0" w:line="240" w:lineRule="auto"/>
+    </w:pPr>
+    <w:rPr>
+      <w:rFonts w:ascii="Tahoma" w:hAnsi="Tahoma" w:cs="Tahoma"/>
+      <w:sz w:val="16"/>
+      <w:szCs w:val="16"/>
+    </w:rPr>
+  </w:style>
+  <w:style w:type="character" w:customStyle="1" w:styleId="BalloonTextChar">
+    <w:name w:val="Balloon Text Char"/>
+    <w:basedOn w:val="DefaultParagraphFont"/>
+    <w:link w:val="BalloonText"/>
+    <w:uiPriority w:val="99"/>
+    <w:semiHidden/>
+    <w:rsid w:val="00234B44"/>
+    <w:rPr>
+      <w:rFonts w:ascii="Tahoma" w:hAnsi="Tahoma" w:cs="Tahoma"/>
+      <w:sz w:val="16"/>
+      <w:szCs w:val="16"/>
+    </w:rPr>
+  </w:style>
 </w:styles>
 </file>
 
@@ -1621,7 +2221,1072 @@
       </w:tblCellMar>
     </w:tblPr>
   </w:style>
+  <w:style w:type="paragraph" w:styleId="BalloonText">
+    <w:name w:val="Balloon Text"/>
+    <w:basedOn w:val="Normal"/>
+    <w:link w:val="BalloonTextChar"/>
+    <w:uiPriority w:val="99"/>
+    <w:semiHidden/>
+    <w:unhideWhenUsed/>
+    <w:rsid w:val="00234B44"/>
+    <w:pPr>
+      <w:spacing w:after="0" w:line="240" w:lineRule="auto"/>
+    </w:pPr>
+    <w:rPr>
+      <w:rFonts w:ascii="Tahoma" w:hAnsi="Tahoma" w:cs="Tahoma"/>
+      <w:sz w:val="16"/>
+      <w:szCs w:val="16"/>
+    </w:rPr>
+  </w:style>
+  <w:style w:type="character" w:customStyle="1" w:styleId="BalloonTextChar">
+    <w:name w:val="Balloon Text Char"/>
+    <w:basedOn w:val="DefaultParagraphFont"/>
+    <w:link w:val="BalloonText"/>
+    <w:uiPriority w:val="99"/>
+    <w:semiHidden/>
+    <w:rsid w:val="00234B44"/>
+    <w:rPr>
+      <w:rFonts w:ascii="Tahoma" w:hAnsi="Tahoma" w:cs="Tahoma"/>
+      <w:sz w:val="16"/>
+      <w:szCs w:val="16"/>
+    </w:rPr>
+  </w:style>
 </w:styles>
+</file>
+
+<file path=word/charts/chart1.xml><?xml version="1.0" encoding="utf-8"?>
+<c:chartSpace xmlns:c="http://schemas.openxmlformats.org/drawingml/2006/chart" xmlns:a="http://schemas.openxmlformats.org/drawingml/2006/main" xmlns:r="http://schemas.openxmlformats.org/officeDocument/2006/relationships">
+  <c:date1904 val="0"/>
+  <c:lang val="en-GB"/>
+  <c:roundedCorners val="0"/>
+  <mc:AlternateContent xmlns:mc="http://schemas.openxmlformats.org/markup-compatibility/2006">
+    <mc:Choice xmlns:c14="http://schemas.microsoft.com/office/drawing/2007/8/2/chart" Requires="c14">
+      <c14:style val="102"/>
+    </mc:Choice>
+    <mc:Fallback>
+      <c:style val="2"/>
+    </mc:Fallback>
+  </mc:AlternateContent>
+  <c:chart>
+    <c:autoTitleDeleted val="0"/>
+    <c:plotArea>
+      <c:layout>
+        <c:manualLayout>
+          <c:layoutTarget val="inner"/>
+          <c:xMode val="edge"/>
+          <c:yMode val="edge"/>
+          <c:x val="0.14497462817147858"/>
+          <c:y val="5.1400554097404488E-2"/>
+          <c:w val="0.69570013123359575"/>
+          <c:h val="0.80852216389617959"/>
+        </c:manualLayout>
+      </c:layout>
+      <c:scatterChart>
+        <c:scatterStyle val="lineMarker"/>
+        <c:varyColors val="0"/>
+        <c:ser>
+          <c:idx val="0"/>
+          <c:order val="0"/>
+          <c:tx>
+            <c:v>0.5 mil</c:v>
+          </c:tx>
+          <c:spPr>
+            <a:ln w="28575">
+              <a:noFill/>
+            </a:ln>
+          </c:spPr>
+          <c:xVal>
+            <c:numRef>
+              <c:f>Euclid!$M$188:$M$192</c:f>
+              <c:numCache>
+                <c:formatCode>General</c:formatCode>
+                <c:ptCount val="5"/>
+                <c:pt idx="0">
+                  <c:v>28</c:v>
+                </c:pt>
+                <c:pt idx="1">
+                  <c:v>28.5</c:v>
+                </c:pt>
+                <c:pt idx="2">
+                  <c:v>29</c:v>
+                </c:pt>
+                <c:pt idx="3">
+                  <c:v>29.5</c:v>
+                </c:pt>
+                <c:pt idx="4">
+                  <c:v>30</c:v>
+                </c:pt>
+              </c:numCache>
+            </c:numRef>
+          </c:xVal>
+          <c:yVal>
+            <c:numRef>
+              <c:f>Euclid!$R$188:$R$192</c:f>
+              <c:numCache>
+                <c:formatCode>General</c:formatCode>
+                <c:ptCount val="5"/>
+                <c:pt idx="0">
+                  <c:v>3.38</c:v>
+                </c:pt>
+                <c:pt idx="1">
+                  <c:v>37.799999999999997</c:v>
+                </c:pt>
+                <c:pt idx="2">
+                  <c:v>163.15</c:v>
+                </c:pt>
+                <c:pt idx="3">
+                  <c:v>346.85</c:v>
+                </c:pt>
+                <c:pt idx="4">
+                  <c:v>512.46</c:v>
+                </c:pt>
+              </c:numCache>
+            </c:numRef>
+          </c:yVal>
+          <c:smooth val="0"/>
+        </c:ser>
+        <c:ser>
+          <c:idx val="1"/>
+          <c:order val="1"/>
+          <c:tx>
+            <c:v>0.2 mil</c:v>
+          </c:tx>
+          <c:spPr>
+            <a:ln w="28575">
+              <a:noFill/>
+            </a:ln>
+          </c:spPr>
+          <c:xVal>
+            <c:numRef>
+              <c:f>Euclid!$M$188:$M$191</c:f>
+              <c:numCache>
+                <c:formatCode>General</c:formatCode>
+                <c:ptCount val="4"/>
+                <c:pt idx="0">
+                  <c:v>28</c:v>
+                </c:pt>
+                <c:pt idx="1">
+                  <c:v>28.5</c:v>
+                </c:pt>
+                <c:pt idx="2">
+                  <c:v>29</c:v>
+                </c:pt>
+                <c:pt idx="3">
+                  <c:v>29.5</c:v>
+                </c:pt>
+              </c:numCache>
+            </c:numRef>
+          </c:xVal>
+          <c:yVal>
+            <c:numRef>
+              <c:f>Euclid!$Q$188:$Q$191</c:f>
+              <c:numCache>
+                <c:formatCode>General</c:formatCode>
+                <c:ptCount val="4"/>
+                <c:pt idx="0">
+                  <c:v>1.35</c:v>
+                </c:pt>
+                <c:pt idx="1">
+                  <c:v>15.12</c:v>
+                </c:pt>
+                <c:pt idx="2">
+                  <c:v>62.75</c:v>
+                </c:pt>
+                <c:pt idx="3">
+                  <c:v>138.74</c:v>
+                </c:pt>
+              </c:numCache>
+            </c:numRef>
+          </c:yVal>
+          <c:smooth val="0"/>
+        </c:ser>
+        <c:ser>
+          <c:idx val="2"/>
+          <c:order val="2"/>
+          <c:tx>
+            <c:v>0.1 mil</c:v>
+          </c:tx>
+          <c:spPr>
+            <a:ln w="28575">
+              <a:noFill/>
+            </a:ln>
+          </c:spPr>
+          <c:xVal>
+            <c:numRef>
+              <c:f>Euclid!$M$188:$M$191</c:f>
+              <c:numCache>
+                <c:formatCode>General</c:formatCode>
+                <c:ptCount val="4"/>
+                <c:pt idx="0">
+                  <c:v>28</c:v>
+                </c:pt>
+                <c:pt idx="1">
+                  <c:v>28.5</c:v>
+                </c:pt>
+                <c:pt idx="2">
+                  <c:v>29</c:v>
+                </c:pt>
+                <c:pt idx="3">
+                  <c:v>29.5</c:v>
+                </c:pt>
+              </c:numCache>
+            </c:numRef>
+          </c:xVal>
+          <c:yVal>
+            <c:numRef>
+              <c:f>Euclid!$P$188:$P$191</c:f>
+              <c:numCache>
+                <c:formatCode>General</c:formatCode>
+                <c:ptCount val="4"/>
+                <c:pt idx="0">
+                  <c:v>0.6</c:v>
+                </c:pt>
+                <c:pt idx="1">
+                  <c:v>7.56</c:v>
+                </c:pt>
+                <c:pt idx="2">
+                  <c:v>25.1</c:v>
+                </c:pt>
+                <c:pt idx="3">
+                  <c:v>69.37</c:v>
+                </c:pt>
+              </c:numCache>
+            </c:numRef>
+          </c:yVal>
+          <c:smooth val="0"/>
+        </c:ser>
+        <c:dLbls>
+          <c:showLegendKey val="0"/>
+          <c:showVal val="0"/>
+          <c:showCatName val="0"/>
+          <c:showSerName val="0"/>
+          <c:showPercent val="0"/>
+          <c:showBubbleSize val="0"/>
+        </c:dLbls>
+        <c:axId val="154371968"/>
+        <c:axId val="169668608"/>
+      </c:scatterChart>
+      <c:valAx>
+        <c:axId val="154371968"/>
+        <c:scaling>
+          <c:orientation val="minMax"/>
+        </c:scaling>
+        <c:delete val="0"/>
+        <c:axPos val="b"/>
+        <c:title>
+          <c:tx>
+            <c:rich>
+              <a:bodyPr/>
+              <a:lstStyle/>
+              <a:p>
+                <a:pPr>
+                  <a:defRPr/>
+                </a:pPr>
+                <a:r>
+                  <a:rPr lang="en-US"/>
+                  <a:t>magnitude</a:t>
+                </a:r>
+              </a:p>
+            </c:rich>
+          </c:tx>
+          <c:layout/>
+          <c:overlay val="0"/>
+        </c:title>
+        <c:numFmt formatCode="General" sourceLinked="1"/>
+        <c:majorTickMark val="out"/>
+        <c:minorTickMark val="none"/>
+        <c:tickLblPos val="nextTo"/>
+        <c:crossAx val="169668608"/>
+        <c:crosses val="autoZero"/>
+        <c:crossBetween val="midCat"/>
+      </c:valAx>
+      <c:valAx>
+        <c:axId val="169668608"/>
+        <c:scaling>
+          <c:orientation val="minMax"/>
+        </c:scaling>
+        <c:delete val="0"/>
+        <c:axPos val="l"/>
+        <c:majorGridlines/>
+        <c:title>
+          <c:tx>
+            <c:rich>
+              <a:bodyPr rot="-5400000" vert="horz"/>
+              <a:lstStyle/>
+              <a:p>
+                <a:pPr>
+                  <a:defRPr/>
+                </a:pPr>
+                <a:r>
+                  <a:rPr lang="en-US"/>
+                  <a:t>number of galaxies</a:t>
+                </a:r>
+              </a:p>
+            </c:rich>
+          </c:tx>
+          <c:layout/>
+          <c:overlay val="0"/>
+        </c:title>
+        <c:numFmt formatCode="General" sourceLinked="1"/>
+        <c:majorTickMark val="out"/>
+        <c:minorTickMark val="none"/>
+        <c:tickLblPos val="nextTo"/>
+        <c:crossAx val="154371968"/>
+        <c:crosses val="autoZero"/>
+        <c:crossBetween val="midCat"/>
+      </c:valAx>
+    </c:plotArea>
+    <c:legend>
+      <c:legendPos val="r"/>
+      <c:layout/>
+      <c:overlay val="0"/>
+    </c:legend>
+    <c:plotVisOnly val="1"/>
+    <c:dispBlanksAs val="gap"/>
+    <c:showDLblsOverMax val="0"/>
+  </c:chart>
+  <c:externalData r:id="rId1">
+    <c:autoUpdate val="0"/>
+  </c:externalData>
+</c:chartSpace>
+</file>
+
+<file path=word/charts/chart2.xml><?xml version="1.0" encoding="utf-8"?>
+<c:chartSpace xmlns:c="http://schemas.openxmlformats.org/drawingml/2006/chart" xmlns:a="http://schemas.openxmlformats.org/drawingml/2006/main" xmlns:r="http://schemas.openxmlformats.org/officeDocument/2006/relationships">
+  <c:date1904 val="0"/>
+  <c:lang val="en-GB"/>
+  <c:roundedCorners val="0"/>
+  <mc:AlternateContent xmlns:mc="http://schemas.openxmlformats.org/markup-compatibility/2006">
+    <mc:Choice xmlns:c14="http://schemas.microsoft.com/office/drawing/2007/8/2/chart" Requires="c14">
+      <c14:style val="102"/>
+    </mc:Choice>
+    <mc:Fallback>
+      <c:style val="2"/>
+    </mc:Fallback>
+  </mc:AlternateContent>
+  <c:chart>
+    <c:title>
+      <c:tx>
+        <c:rich>
+          <a:bodyPr/>
+          <a:lstStyle/>
+          <a:p>
+            <a:pPr>
+              <a:defRPr/>
+            </a:pPr>
+            <a:r>
+              <a:rPr lang="en-US"/>
+              <a:t>0.1 million seconds</a:t>
+            </a:r>
+          </a:p>
+        </c:rich>
+      </c:tx>
+      <c:layout/>
+      <c:overlay val="1"/>
+    </c:title>
+    <c:autoTitleDeleted val="0"/>
+    <c:plotArea>
+      <c:layout>
+        <c:manualLayout>
+          <c:layoutTarget val="inner"/>
+          <c:xMode val="edge"/>
+          <c:yMode val="edge"/>
+          <c:x val="0.12275240594925635"/>
+          <c:y val="5.1400554097404488E-2"/>
+          <c:w val="0.83260870516185492"/>
+          <c:h val="0.85505759696704575"/>
+        </c:manualLayout>
+      </c:layout>
+      <c:scatterChart>
+        <c:scatterStyle val="lineMarker"/>
+        <c:varyColors val="0"/>
+        <c:ser>
+          <c:idx val="0"/>
+          <c:order val="0"/>
+          <c:spPr>
+            <a:ln w="28575">
+              <a:noFill/>
+            </a:ln>
+          </c:spPr>
+          <c:errBars>
+            <c:errDir val="y"/>
+            <c:errBarType val="both"/>
+            <c:errValType val="cust"/>
+            <c:noEndCap val="0"/>
+            <c:plus>
+              <c:numRef>
+                <c:f>Euclid!$T$188:$T$191</c:f>
+                <c:numCache>
+                  <c:formatCode>General</c:formatCode>
+                  <c:ptCount val="4"/>
+                  <c:pt idx="0">
+                    <c:v>0.17</c:v>
+                  </c:pt>
+                  <c:pt idx="1">
+                    <c:v>3.17</c:v>
+                  </c:pt>
+                  <c:pt idx="2">
+                    <c:v>18.2</c:v>
+                  </c:pt>
+                  <c:pt idx="3">
+                    <c:v>71.150000000000006</c:v>
+                  </c:pt>
+                </c:numCache>
+              </c:numRef>
+            </c:plus>
+            <c:minus>
+              <c:numRef>
+                <c:f>Euclid!$T$188:$T$191</c:f>
+                <c:numCache>
+                  <c:formatCode>General</c:formatCode>
+                  <c:ptCount val="4"/>
+                  <c:pt idx="0">
+                    <c:v>0.17</c:v>
+                  </c:pt>
+                  <c:pt idx="1">
+                    <c:v>3.17</c:v>
+                  </c:pt>
+                  <c:pt idx="2">
+                    <c:v>18.2</c:v>
+                  </c:pt>
+                  <c:pt idx="3">
+                    <c:v>71.150000000000006</c:v>
+                  </c:pt>
+                </c:numCache>
+              </c:numRef>
+            </c:minus>
+          </c:errBars>
+          <c:xVal>
+            <c:numRef>
+              <c:f>Euclid!$M$188:$M$191</c:f>
+              <c:numCache>
+                <c:formatCode>General</c:formatCode>
+                <c:ptCount val="4"/>
+                <c:pt idx="0">
+                  <c:v>28</c:v>
+                </c:pt>
+                <c:pt idx="1">
+                  <c:v>28.5</c:v>
+                </c:pt>
+                <c:pt idx="2">
+                  <c:v>29</c:v>
+                </c:pt>
+                <c:pt idx="3">
+                  <c:v>29.5</c:v>
+                </c:pt>
+              </c:numCache>
+            </c:numRef>
+          </c:xVal>
+          <c:yVal>
+            <c:numRef>
+              <c:f>Euclid!$P$188:$P$191</c:f>
+              <c:numCache>
+                <c:formatCode>General</c:formatCode>
+                <c:ptCount val="4"/>
+                <c:pt idx="0">
+                  <c:v>0.6</c:v>
+                </c:pt>
+                <c:pt idx="1">
+                  <c:v>7.56</c:v>
+                </c:pt>
+                <c:pt idx="2">
+                  <c:v>25.1</c:v>
+                </c:pt>
+                <c:pt idx="3">
+                  <c:v>69.37</c:v>
+                </c:pt>
+              </c:numCache>
+            </c:numRef>
+          </c:yVal>
+          <c:smooth val="0"/>
+        </c:ser>
+        <c:dLbls>
+          <c:showLegendKey val="0"/>
+          <c:showVal val="0"/>
+          <c:showCatName val="0"/>
+          <c:showSerName val="0"/>
+          <c:showPercent val="0"/>
+          <c:showBubbleSize val="0"/>
+        </c:dLbls>
+        <c:axId val="154953600"/>
+        <c:axId val="154963968"/>
+      </c:scatterChart>
+      <c:valAx>
+        <c:axId val="154953600"/>
+        <c:scaling>
+          <c:orientation val="minMax"/>
+        </c:scaling>
+        <c:delete val="0"/>
+        <c:axPos val="b"/>
+        <c:title>
+          <c:tx>
+            <c:rich>
+              <a:bodyPr/>
+              <a:lstStyle/>
+              <a:p>
+                <a:pPr>
+                  <a:defRPr/>
+                </a:pPr>
+                <a:r>
+                  <a:rPr lang="en-US"/>
+                  <a:t>magnitude</a:t>
+                </a:r>
+              </a:p>
+            </c:rich>
+          </c:tx>
+          <c:layout/>
+          <c:overlay val="0"/>
+        </c:title>
+        <c:numFmt formatCode="General" sourceLinked="1"/>
+        <c:majorTickMark val="out"/>
+        <c:minorTickMark val="none"/>
+        <c:tickLblPos val="nextTo"/>
+        <c:crossAx val="154963968"/>
+        <c:crosses val="autoZero"/>
+        <c:crossBetween val="midCat"/>
+      </c:valAx>
+      <c:valAx>
+        <c:axId val="154963968"/>
+        <c:scaling>
+          <c:orientation val="minMax"/>
+        </c:scaling>
+        <c:delete val="0"/>
+        <c:axPos val="l"/>
+        <c:majorGridlines/>
+        <c:title>
+          <c:tx>
+            <c:rich>
+              <a:bodyPr rot="-5400000" vert="horz"/>
+              <a:lstStyle/>
+              <a:p>
+                <a:pPr>
+                  <a:defRPr/>
+                </a:pPr>
+                <a:r>
+                  <a:rPr lang="en-US"/>
+                  <a:t>number of galaxies</a:t>
+                </a:r>
+              </a:p>
+            </c:rich>
+          </c:tx>
+          <c:layout/>
+          <c:overlay val="0"/>
+        </c:title>
+        <c:numFmt formatCode="General" sourceLinked="1"/>
+        <c:majorTickMark val="out"/>
+        <c:minorTickMark val="none"/>
+        <c:tickLblPos val="nextTo"/>
+        <c:crossAx val="154953600"/>
+        <c:crosses val="autoZero"/>
+        <c:crossBetween val="midCat"/>
+      </c:valAx>
+    </c:plotArea>
+    <c:plotVisOnly val="1"/>
+    <c:dispBlanksAs val="gap"/>
+    <c:showDLblsOverMax val="0"/>
+  </c:chart>
+  <c:externalData r:id="rId1">
+    <c:autoUpdate val="0"/>
+  </c:externalData>
+</c:chartSpace>
+</file>
+
+<file path=word/charts/chart3.xml><?xml version="1.0" encoding="utf-8"?>
+<c:chartSpace xmlns:c="http://schemas.openxmlformats.org/drawingml/2006/chart" xmlns:a="http://schemas.openxmlformats.org/drawingml/2006/main" xmlns:r="http://schemas.openxmlformats.org/officeDocument/2006/relationships">
+  <c:date1904 val="0"/>
+  <c:lang val="en-GB"/>
+  <c:roundedCorners val="0"/>
+  <mc:AlternateContent xmlns:mc="http://schemas.openxmlformats.org/markup-compatibility/2006">
+    <mc:Choice xmlns:c14="http://schemas.microsoft.com/office/drawing/2007/8/2/chart" Requires="c14">
+      <c14:style val="102"/>
+    </mc:Choice>
+    <mc:Fallback>
+      <c:style val="2"/>
+    </mc:Fallback>
+  </mc:AlternateContent>
+  <c:chart>
+    <c:title>
+      <c:tx>
+        <c:rich>
+          <a:bodyPr/>
+          <a:lstStyle/>
+          <a:p>
+            <a:pPr>
+              <a:defRPr/>
+            </a:pPr>
+            <a:r>
+              <a:rPr lang="en-US"/>
+              <a:t>0.2 million seconds</a:t>
+            </a:r>
+          </a:p>
+        </c:rich>
+      </c:tx>
+      <c:layout/>
+      <c:overlay val="1"/>
+    </c:title>
+    <c:autoTitleDeleted val="0"/>
+    <c:plotArea>
+      <c:layout>
+        <c:manualLayout>
+          <c:layoutTarget val="inner"/>
+          <c:xMode val="edge"/>
+          <c:yMode val="edge"/>
+          <c:x val="0.11441907261592302"/>
+          <c:y val="6.0659813356663747E-2"/>
+          <c:w val="0.83260870516185492"/>
+          <c:h val="0.82241105278506854"/>
+        </c:manualLayout>
+      </c:layout>
+      <c:scatterChart>
+        <c:scatterStyle val="lineMarker"/>
+        <c:varyColors val="0"/>
+        <c:ser>
+          <c:idx val="0"/>
+          <c:order val="0"/>
+          <c:spPr>
+            <a:ln w="28575">
+              <a:noFill/>
+            </a:ln>
+          </c:spPr>
+          <c:errBars>
+            <c:errDir val="y"/>
+            <c:errBarType val="both"/>
+            <c:errValType val="cust"/>
+            <c:noEndCap val="0"/>
+            <c:plus>
+              <c:numRef>
+                <c:f>Euclid!$U$188:$U$191</c:f>
+                <c:numCache>
+                  <c:formatCode>General</c:formatCode>
+                  <c:ptCount val="4"/>
+                  <c:pt idx="0">
+                    <c:v>0.27</c:v>
+                  </c:pt>
+                  <c:pt idx="1">
+                    <c:v>4.4800000000000004</c:v>
+                  </c:pt>
+                  <c:pt idx="2">
+                    <c:v>28.78</c:v>
+                  </c:pt>
+                  <c:pt idx="3">
+                    <c:v>100.61</c:v>
+                  </c:pt>
+                </c:numCache>
+              </c:numRef>
+            </c:plus>
+            <c:minus>
+              <c:numRef>
+                <c:f>Euclid!$U$188:$U$191</c:f>
+                <c:numCache>
+                  <c:formatCode>General</c:formatCode>
+                  <c:ptCount val="4"/>
+                  <c:pt idx="0">
+                    <c:v>0.27</c:v>
+                  </c:pt>
+                  <c:pt idx="1">
+                    <c:v>4.4800000000000004</c:v>
+                  </c:pt>
+                  <c:pt idx="2">
+                    <c:v>28.78</c:v>
+                  </c:pt>
+                  <c:pt idx="3">
+                    <c:v>100.61</c:v>
+                  </c:pt>
+                </c:numCache>
+              </c:numRef>
+            </c:minus>
+          </c:errBars>
+          <c:xVal>
+            <c:numRef>
+              <c:f>Euclid!$M$188:$M$191</c:f>
+              <c:numCache>
+                <c:formatCode>General</c:formatCode>
+                <c:ptCount val="4"/>
+                <c:pt idx="0">
+                  <c:v>28</c:v>
+                </c:pt>
+                <c:pt idx="1">
+                  <c:v>28.5</c:v>
+                </c:pt>
+                <c:pt idx="2">
+                  <c:v>29</c:v>
+                </c:pt>
+                <c:pt idx="3">
+                  <c:v>29.5</c:v>
+                </c:pt>
+              </c:numCache>
+            </c:numRef>
+          </c:xVal>
+          <c:yVal>
+            <c:numRef>
+              <c:f>Euclid!$Q$188:$Q$191</c:f>
+              <c:numCache>
+                <c:formatCode>General</c:formatCode>
+                <c:ptCount val="4"/>
+                <c:pt idx="0">
+                  <c:v>1.35</c:v>
+                </c:pt>
+                <c:pt idx="1">
+                  <c:v>15.12</c:v>
+                </c:pt>
+                <c:pt idx="2">
+                  <c:v>62.75</c:v>
+                </c:pt>
+                <c:pt idx="3">
+                  <c:v>138.74</c:v>
+                </c:pt>
+              </c:numCache>
+            </c:numRef>
+          </c:yVal>
+          <c:smooth val="0"/>
+        </c:ser>
+        <c:dLbls>
+          <c:showLegendKey val="0"/>
+          <c:showVal val="0"/>
+          <c:showCatName val="0"/>
+          <c:showSerName val="0"/>
+          <c:showPercent val="0"/>
+          <c:showBubbleSize val="0"/>
+        </c:dLbls>
+        <c:axId val="154976640"/>
+        <c:axId val="154978560"/>
+      </c:scatterChart>
+      <c:valAx>
+        <c:axId val="154976640"/>
+        <c:scaling>
+          <c:orientation val="minMax"/>
+        </c:scaling>
+        <c:delete val="0"/>
+        <c:axPos val="b"/>
+        <c:title>
+          <c:tx>
+            <c:rich>
+              <a:bodyPr/>
+              <a:lstStyle/>
+              <a:p>
+                <a:pPr>
+                  <a:defRPr/>
+                </a:pPr>
+                <a:r>
+                  <a:rPr lang="en-US"/>
+                  <a:t>magnitude</a:t>
+                </a:r>
+              </a:p>
+            </c:rich>
+          </c:tx>
+          <c:layout/>
+          <c:overlay val="0"/>
+        </c:title>
+        <c:numFmt formatCode="General" sourceLinked="1"/>
+        <c:majorTickMark val="out"/>
+        <c:minorTickMark val="none"/>
+        <c:tickLblPos val="nextTo"/>
+        <c:crossAx val="154978560"/>
+        <c:crosses val="autoZero"/>
+        <c:crossBetween val="midCat"/>
+      </c:valAx>
+      <c:valAx>
+        <c:axId val="154978560"/>
+        <c:scaling>
+          <c:orientation val="minMax"/>
+        </c:scaling>
+        <c:delete val="0"/>
+        <c:axPos val="l"/>
+        <c:majorGridlines/>
+        <c:title>
+          <c:tx>
+            <c:rich>
+              <a:bodyPr rot="-5400000" vert="horz"/>
+              <a:lstStyle/>
+              <a:p>
+                <a:pPr>
+                  <a:defRPr/>
+                </a:pPr>
+                <a:r>
+                  <a:rPr lang="en-US"/>
+                  <a:t>number of galaxies</a:t>
+                </a:r>
+              </a:p>
+            </c:rich>
+          </c:tx>
+          <c:layout/>
+          <c:overlay val="0"/>
+        </c:title>
+        <c:numFmt formatCode="General" sourceLinked="1"/>
+        <c:majorTickMark val="out"/>
+        <c:minorTickMark val="none"/>
+        <c:tickLblPos val="nextTo"/>
+        <c:crossAx val="154976640"/>
+        <c:crosses val="autoZero"/>
+        <c:crossBetween val="midCat"/>
+      </c:valAx>
+    </c:plotArea>
+    <c:plotVisOnly val="1"/>
+    <c:dispBlanksAs val="gap"/>
+    <c:showDLblsOverMax val="0"/>
+  </c:chart>
+  <c:externalData r:id="rId1">
+    <c:autoUpdate val="0"/>
+  </c:externalData>
+</c:chartSpace>
+</file>
+
+<file path=word/charts/chart4.xml><?xml version="1.0" encoding="utf-8"?>
+<c:chartSpace xmlns:c="http://schemas.openxmlformats.org/drawingml/2006/chart" xmlns:a="http://schemas.openxmlformats.org/drawingml/2006/main" xmlns:r="http://schemas.openxmlformats.org/officeDocument/2006/relationships">
+  <c:date1904 val="0"/>
+  <c:lang val="en-GB"/>
+  <c:roundedCorners val="0"/>
+  <mc:AlternateContent xmlns:mc="http://schemas.openxmlformats.org/markup-compatibility/2006">
+    <mc:Choice xmlns:c14="http://schemas.microsoft.com/office/drawing/2007/8/2/chart" Requires="c14">
+      <c14:style val="102"/>
+    </mc:Choice>
+    <mc:Fallback>
+      <c:style val="2"/>
+    </mc:Fallback>
+  </mc:AlternateContent>
+  <c:chart>
+    <c:title>
+      <c:tx>
+        <c:rich>
+          <a:bodyPr/>
+          <a:lstStyle/>
+          <a:p>
+            <a:pPr>
+              <a:defRPr/>
+            </a:pPr>
+            <a:r>
+              <a:rPr lang="en-US"/>
+              <a:t>0.5 million seconds</a:t>
+            </a:r>
+          </a:p>
+        </c:rich>
+      </c:tx>
+      <c:layout/>
+      <c:overlay val="1"/>
+    </c:title>
+    <c:autoTitleDeleted val="0"/>
+    <c:plotArea>
+      <c:layout>
+        <c:manualLayout>
+          <c:layoutTarget val="inner"/>
+          <c:xMode val="edge"/>
+          <c:yMode val="edge"/>
+          <c:x val="0.11719685039370079"/>
+          <c:y val="5.1400554097404488E-2"/>
+          <c:w val="0.82761570428696418"/>
+          <c:h val="0.80389253426655005"/>
+        </c:manualLayout>
+      </c:layout>
+      <c:scatterChart>
+        <c:scatterStyle val="lineMarker"/>
+        <c:varyColors val="0"/>
+        <c:ser>
+          <c:idx val="0"/>
+          <c:order val="0"/>
+          <c:spPr>
+            <a:ln w="28575">
+              <a:noFill/>
+            </a:ln>
+          </c:spPr>
+          <c:errBars>
+            <c:errDir val="y"/>
+            <c:errBarType val="both"/>
+            <c:errValType val="cust"/>
+            <c:noEndCap val="0"/>
+            <c:plus>
+              <c:numRef>
+                <c:f>Euclid!$V$187:$V$192</c:f>
+                <c:numCache>
+                  <c:formatCode>General</c:formatCode>
+                  <c:ptCount val="6"/>
+                  <c:pt idx="0">
+                    <c:v>0.5</c:v>
+                  </c:pt>
+                  <c:pt idx="1">
+                    <c:v>0.43</c:v>
+                  </c:pt>
+                  <c:pt idx="2">
+                    <c:v>7.08</c:v>
+                  </c:pt>
+                  <c:pt idx="3">
+                    <c:v>46.4</c:v>
+                  </c:pt>
+                  <c:pt idx="4">
+                    <c:v>159.1</c:v>
+                  </c:pt>
+                  <c:pt idx="5">
+                    <c:v>371.64</c:v>
+                  </c:pt>
+                </c:numCache>
+              </c:numRef>
+            </c:plus>
+            <c:minus>
+              <c:numRef>
+                <c:f>Euclid!$V$187:$V$192</c:f>
+                <c:numCache>
+                  <c:formatCode>General</c:formatCode>
+                  <c:ptCount val="6"/>
+                  <c:pt idx="0">
+                    <c:v>0.5</c:v>
+                  </c:pt>
+                  <c:pt idx="1">
+                    <c:v>0.43</c:v>
+                  </c:pt>
+                  <c:pt idx="2">
+                    <c:v>7.08</c:v>
+                  </c:pt>
+                  <c:pt idx="3">
+                    <c:v>46.4</c:v>
+                  </c:pt>
+                  <c:pt idx="4">
+                    <c:v>159.1</c:v>
+                  </c:pt>
+                  <c:pt idx="5">
+                    <c:v>371.64</c:v>
+                  </c:pt>
+                </c:numCache>
+              </c:numRef>
+            </c:minus>
+          </c:errBars>
+          <c:xVal>
+            <c:numRef>
+              <c:f>Euclid!$M$188:$M$192</c:f>
+              <c:numCache>
+                <c:formatCode>General</c:formatCode>
+                <c:ptCount val="5"/>
+                <c:pt idx="0">
+                  <c:v>28</c:v>
+                </c:pt>
+                <c:pt idx="1">
+                  <c:v>28.5</c:v>
+                </c:pt>
+                <c:pt idx="2">
+                  <c:v>29</c:v>
+                </c:pt>
+                <c:pt idx="3">
+                  <c:v>29.5</c:v>
+                </c:pt>
+                <c:pt idx="4">
+                  <c:v>30</c:v>
+                </c:pt>
+              </c:numCache>
+            </c:numRef>
+          </c:xVal>
+          <c:yVal>
+            <c:numRef>
+              <c:f>Euclid!$R$188:$R$192</c:f>
+              <c:numCache>
+                <c:formatCode>General</c:formatCode>
+                <c:ptCount val="5"/>
+                <c:pt idx="0">
+                  <c:v>3.38</c:v>
+                </c:pt>
+                <c:pt idx="1">
+                  <c:v>37.799999999999997</c:v>
+                </c:pt>
+                <c:pt idx="2">
+                  <c:v>163.15</c:v>
+                </c:pt>
+                <c:pt idx="3">
+                  <c:v>346.85</c:v>
+                </c:pt>
+                <c:pt idx="4">
+                  <c:v>512.46</c:v>
+                </c:pt>
+              </c:numCache>
+            </c:numRef>
+          </c:yVal>
+          <c:smooth val="0"/>
+        </c:ser>
+        <c:dLbls>
+          <c:showLegendKey val="0"/>
+          <c:showVal val="0"/>
+          <c:showCatName val="0"/>
+          <c:showSerName val="0"/>
+          <c:showPercent val="0"/>
+          <c:showBubbleSize val="0"/>
+        </c:dLbls>
+        <c:axId val="169609856"/>
+        <c:axId val="169652992"/>
+      </c:scatterChart>
+      <c:valAx>
+        <c:axId val="169609856"/>
+        <c:scaling>
+          <c:orientation val="minMax"/>
+        </c:scaling>
+        <c:delete val="0"/>
+        <c:axPos val="b"/>
+        <c:title>
+          <c:tx>
+            <c:rich>
+              <a:bodyPr/>
+              <a:lstStyle/>
+              <a:p>
+                <a:pPr>
+                  <a:defRPr/>
+                </a:pPr>
+                <a:r>
+                  <a:rPr lang="en-US"/>
+                  <a:t>magnitude</a:t>
+                </a:r>
+              </a:p>
+            </c:rich>
+          </c:tx>
+          <c:layout/>
+          <c:overlay val="0"/>
+        </c:title>
+        <c:numFmt formatCode="General" sourceLinked="1"/>
+        <c:majorTickMark val="out"/>
+        <c:minorTickMark val="none"/>
+        <c:tickLblPos val="nextTo"/>
+        <c:crossAx val="169652992"/>
+        <c:crosses val="autoZero"/>
+        <c:crossBetween val="midCat"/>
+      </c:valAx>
+      <c:valAx>
+        <c:axId val="169652992"/>
+        <c:scaling>
+          <c:orientation val="minMax"/>
+        </c:scaling>
+        <c:delete val="0"/>
+        <c:axPos val="l"/>
+        <c:majorGridlines/>
+        <c:title>
+          <c:tx>
+            <c:rich>
+              <a:bodyPr rot="-5400000" vert="horz"/>
+              <a:lstStyle/>
+              <a:p>
+                <a:pPr>
+                  <a:defRPr/>
+                </a:pPr>
+                <a:r>
+                  <a:rPr lang="en-US"/>
+                  <a:t>number of galaxies</a:t>
+                </a:r>
+              </a:p>
+            </c:rich>
+          </c:tx>
+          <c:layout/>
+          <c:overlay val="0"/>
+        </c:title>
+        <c:numFmt formatCode="General" sourceLinked="1"/>
+        <c:majorTickMark val="out"/>
+        <c:minorTickMark val="none"/>
+        <c:tickLblPos val="nextTo"/>
+        <c:crossAx val="169609856"/>
+        <c:crosses val="autoZero"/>
+        <c:crossBetween val="midCat"/>
+      </c:valAx>
+    </c:plotArea>
+    <c:plotVisOnly val="1"/>
+    <c:dispBlanksAs val="gap"/>
+    <c:showDLblsOverMax val="0"/>
+  </c:chart>
+  <c:externalData r:id="rId1">
+    <c:autoUpdate val="0"/>
+  </c:externalData>
+</c:chartSpace>
 </file>
 
 <file path=word/theme/theme1.xml><?xml version="1.0" encoding="utf-8"?>

</xml_diff>